<commit_message>
trabalho1: nome da professora no relatorio
</commit_message>
<xml_diff>
--- a/trabalho1/docs/relatorio_trabalho1.docx
+++ b/trabalho1/docs/relatorio_trabalho1.docx
@@ -98,8 +98,19 @@
         <w:rPr>
           <w:rFonts w:ascii="Times New Roman" w:hAnsi="Times New Roman" w:cs="Times New Roman"/>
         </w:rPr>
-        <w:t xml:space="preserve"> Lorena</w:t>
-      </w:r>
+        <w:t xml:space="preserve"> </w:t>
+      </w:r>
+      <w:hyperlink r:id="rId5" w:history="1">
+        <w:r>
+          <w:rPr>
+            <w:rStyle w:val="Hyperlink"/>
+            <w:rFonts w:ascii="Times New Roman" w:hAnsi="Times New Roman" w:cs="Times New Roman"/>
+            <w:color w:val="auto"/>
+            <w:u w:val="none"/>
+          </w:rPr>
+          <w:t>Lorena de Souza Bezerra Borges</w:t>
+        </w:r>
+      </w:hyperlink>
     </w:p>
     <w:p>
       <w:pPr>
@@ -457,7 +468,7 @@
         </w:rPr>
         <w:t>“</w:t>
       </w:r>
-      <w:hyperlink r:id="rId5" w:history="1">
+      <w:hyperlink r:id="rId6" w:history="1">
         <w:r>
           <w:rPr>
             <w:rStyle w:val="Hyperlink"/>
@@ -657,7 +668,7 @@
                     <pic:cNvPicPr/>
                   </pic:nvPicPr>
                   <pic:blipFill>
-                    <a:blip r:embed="rId6"/>
+                    <a:blip r:embed="rId7"/>
                     <a:stretch>
                       <a:fillRect/>
                     </a:stretch>
@@ -780,7 +791,7 @@
                     <pic:cNvPicPr/>
                   </pic:nvPicPr>
                   <pic:blipFill>
-                    <a:blip r:embed="rId7"/>
+                    <a:blip r:embed="rId8"/>
                     <a:stretch>
                       <a:fillRect/>
                     </a:stretch>
@@ -934,7 +945,7 @@
         </w:rPr>
         <w:t>“</w:t>
       </w:r>
-      <w:hyperlink r:id="rId8" w:history="1">
+      <w:hyperlink r:id="rId9" w:history="1">
         <w:r>
           <w:rPr>
             <w:rStyle w:val="Hyperlink"/>
@@ -997,7 +1008,7 @@
                     <pic:cNvPicPr/>
                   </pic:nvPicPr>
                   <pic:blipFill>
-                    <a:blip r:embed="rId9"/>
+                    <a:blip r:embed="rId10"/>
                     <a:stretch>
                       <a:fillRect/>
                     </a:stretch>
@@ -1152,7 +1163,7 @@
                     <pic:cNvPicPr/>
                   </pic:nvPicPr>
                   <pic:blipFill>
-                    <a:blip r:embed="rId10"/>
+                    <a:blip r:embed="rId11"/>
                     <a:stretch>
                       <a:fillRect/>
                     </a:stretch>
@@ -1355,6 +1366,7 @@
       <w:r>
         <w:rPr>
           <w:rFonts w:ascii="Times New Roman" w:hAnsi="Times New Roman" w:cs="Times New Roman"/>
+          <w:noProof/>
         </w:rPr>
         <w:drawing>
           <wp:inline distT="0" distB="0" distL="0" distR="0" wp14:anchorId="73F5922E" wp14:editId="425A5FBC">
@@ -1369,140 +1381,6 @@
                 <pic:pic xmlns:pic="http://schemas.openxmlformats.org/drawingml/2006/picture">
                   <pic:nvPicPr>
                     <pic:cNvPr id="990300392" name="Imagem 1" descr="Texto&#10;&#10;O conteúdo gerado por IA pode estar incorreto."/>
-                    <pic:cNvPicPr/>
-                  </pic:nvPicPr>
-                  <pic:blipFill>
-                    <a:blip r:embed="rId11"/>
-                    <a:stretch>
-                      <a:fillRect/>
-                    </a:stretch>
-                  </pic:blipFill>
-                  <pic:spPr>
-                    <a:xfrm>
-                      <a:off x="0" y="0"/>
-                      <a:ext cx="3456650" cy="2160000"/>
-                    </a:xfrm>
-                    <a:prstGeom prst="rect">
-                      <a:avLst/>
-                    </a:prstGeom>
-                  </pic:spPr>
-                </pic:pic>
-              </a:graphicData>
-            </a:graphic>
-          </wp:inline>
-        </w:drawing>
-      </w:r>
-    </w:p>
-    <w:p>
-      <w:pPr>
-        <w:pStyle w:val="Legenda"/>
-        <w:jc w:val="center"/>
-        <w:rPr>
-          <w:rFonts w:ascii="Times New Roman" w:hAnsi="Times New Roman" w:cs="Times New Roman"/>
-          <w:i w:val="0"/>
-          <w:iCs w:val="0"/>
-          <w:color w:val="auto"/>
-        </w:rPr>
-      </w:pPr>
-      <w:r>
-        <w:rPr>
-          <w:i w:val="0"/>
-          <w:iCs w:val="0"/>
-          <w:color w:val="auto"/>
-        </w:rPr>
-        <w:t xml:space="preserve">Figura </w:t>
-      </w:r>
-      <w:r>
-        <w:rPr>
-          <w:i w:val="0"/>
-          <w:iCs w:val="0"/>
-          <w:color w:val="auto"/>
-        </w:rPr>
-        <w:fldChar w:fldCharType="begin"/>
-      </w:r>
-      <w:r>
-        <w:rPr>
-          <w:i w:val="0"/>
-          <w:iCs w:val="0"/>
-          <w:color w:val="auto"/>
-        </w:rPr>
-        <w:instrText xml:space="preserve"> SEQ Figura \* ARABIC </w:instrText>
-      </w:r>
-      <w:r>
-        <w:rPr>
-          <w:i w:val="0"/>
-          <w:iCs w:val="0"/>
-          <w:color w:val="auto"/>
-        </w:rPr>
-        <w:fldChar w:fldCharType="separate"/>
-      </w:r>
-      <w:r>
-        <w:rPr>
-          <w:i w:val="0"/>
-          <w:iCs w:val="0"/>
-          <w:noProof/>
-          <w:color w:val="auto"/>
-        </w:rPr>
-        <w:t>5</w:t>
-      </w:r>
-      <w:r>
-        <w:rPr>
-          <w:i w:val="0"/>
-          <w:iCs w:val="0"/>
-          <w:color w:val="auto"/>
-        </w:rPr>
-        <w:fldChar w:fldCharType="end"/>
-      </w:r>
-      <w:r>
-        <w:rPr>
-          <w:i w:val="0"/>
-          <w:iCs w:val="0"/>
-          <w:color w:val="auto"/>
-        </w:rPr>
-        <w:t xml:space="preserve"> - Token inválido no </w:t>
-      </w:r>
-      <w:proofErr w:type="spellStart"/>
-      <w:r>
-        <w:rPr>
-          <w:i w:val="0"/>
-          <w:iCs w:val="0"/>
-          <w:color w:val="auto"/>
-        </w:rPr>
-        <w:t>Wireshark</w:t>
-      </w:r>
-      <w:proofErr w:type="spellEnd"/>
-      <w:r>
-        <w:rPr>
-          <w:i w:val="0"/>
-          <w:iCs w:val="0"/>
-          <w:color w:val="auto"/>
-        </w:rPr>
-        <w:t xml:space="preserve"> no teste com SHA256</w:t>
-      </w:r>
-    </w:p>
-    <w:p>
-      <w:pPr>
-        <w:keepNext/>
-        <w:jc w:val="center"/>
-      </w:pPr>
-      <w:r>
-        <w:rPr>
-          <w:rFonts w:ascii="Times New Roman" w:hAnsi="Times New Roman" w:cs="Times New Roman"/>
-        </w:rPr>
-        <w:lastRenderedPageBreak/>
-        <w:drawing>
-          <wp:inline distT="0" distB="0" distL="0" distR="0" wp14:anchorId="064B78F7" wp14:editId="4E209D2C">
-            <wp:extent cx="3456650" cy="2160000"/>
-            <wp:effectExtent l="0" t="0" r="0" b="0"/>
-            <wp:docPr id="69697465" name="Imagem 1"/>
-            <wp:cNvGraphicFramePr>
-              <a:graphicFrameLocks xmlns:a="http://schemas.openxmlformats.org/drawingml/2006/main" noChangeAspect="1"/>
-            </wp:cNvGraphicFramePr>
-            <a:graphic xmlns:a="http://schemas.openxmlformats.org/drawingml/2006/main">
-              <a:graphicData uri="http://schemas.openxmlformats.org/drawingml/2006/picture">
-                <pic:pic xmlns:pic="http://schemas.openxmlformats.org/drawingml/2006/picture">
-                  <pic:nvPicPr>
-                    <pic:cNvPr id="69697465" name=""/>
                     <pic:cNvPicPr/>
                   </pic:nvPicPr>
                   <pic:blipFill>
@@ -1577,6 +1455,141 @@
           <w:noProof/>
           <w:color w:val="auto"/>
         </w:rPr>
+        <w:t>5</w:t>
+      </w:r>
+      <w:r>
+        <w:rPr>
+          <w:i w:val="0"/>
+          <w:iCs w:val="0"/>
+          <w:color w:val="auto"/>
+        </w:rPr>
+        <w:fldChar w:fldCharType="end"/>
+      </w:r>
+      <w:r>
+        <w:rPr>
+          <w:i w:val="0"/>
+          <w:iCs w:val="0"/>
+          <w:color w:val="auto"/>
+        </w:rPr>
+        <w:t xml:space="preserve"> - Token inválido no </w:t>
+      </w:r>
+      <w:proofErr w:type="spellStart"/>
+      <w:r>
+        <w:rPr>
+          <w:i w:val="0"/>
+          <w:iCs w:val="0"/>
+          <w:color w:val="auto"/>
+        </w:rPr>
+        <w:t>Wireshark</w:t>
+      </w:r>
+      <w:proofErr w:type="spellEnd"/>
+      <w:r>
+        <w:rPr>
+          <w:i w:val="0"/>
+          <w:iCs w:val="0"/>
+          <w:color w:val="auto"/>
+        </w:rPr>
+        <w:t xml:space="preserve"> no teste com SHA256</w:t>
+      </w:r>
+    </w:p>
+    <w:p>
+      <w:pPr>
+        <w:keepNext/>
+        <w:jc w:val="center"/>
+      </w:pPr>
+      <w:r>
+        <w:rPr>
+          <w:rFonts w:ascii="Times New Roman" w:hAnsi="Times New Roman" w:cs="Times New Roman"/>
+          <w:noProof/>
+        </w:rPr>
+        <w:lastRenderedPageBreak/>
+        <w:drawing>
+          <wp:inline distT="0" distB="0" distL="0" distR="0" wp14:anchorId="064B78F7" wp14:editId="4E209D2C">
+            <wp:extent cx="3456650" cy="2160000"/>
+            <wp:effectExtent l="0" t="0" r="0" b="0"/>
+            <wp:docPr id="69697465" name="Imagem 1"/>
+            <wp:cNvGraphicFramePr>
+              <a:graphicFrameLocks xmlns:a="http://schemas.openxmlformats.org/drawingml/2006/main" noChangeAspect="1"/>
+            </wp:cNvGraphicFramePr>
+            <a:graphic xmlns:a="http://schemas.openxmlformats.org/drawingml/2006/main">
+              <a:graphicData uri="http://schemas.openxmlformats.org/drawingml/2006/picture">
+                <pic:pic xmlns:pic="http://schemas.openxmlformats.org/drawingml/2006/picture">
+                  <pic:nvPicPr>
+                    <pic:cNvPr id="69697465" name=""/>
+                    <pic:cNvPicPr/>
+                  </pic:nvPicPr>
+                  <pic:blipFill>
+                    <a:blip r:embed="rId13"/>
+                    <a:stretch>
+                      <a:fillRect/>
+                    </a:stretch>
+                  </pic:blipFill>
+                  <pic:spPr>
+                    <a:xfrm>
+                      <a:off x="0" y="0"/>
+                      <a:ext cx="3456650" cy="2160000"/>
+                    </a:xfrm>
+                    <a:prstGeom prst="rect">
+                      <a:avLst/>
+                    </a:prstGeom>
+                  </pic:spPr>
+                </pic:pic>
+              </a:graphicData>
+            </a:graphic>
+          </wp:inline>
+        </w:drawing>
+      </w:r>
+    </w:p>
+    <w:p>
+      <w:pPr>
+        <w:pStyle w:val="Legenda"/>
+        <w:jc w:val="center"/>
+        <w:rPr>
+          <w:rFonts w:ascii="Times New Roman" w:hAnsi="Times New Roman" w:cs="Times New Roman"/>
+          <w:i w:val="0"/>
+          <w:iCs w:val="0"/>
+          <w:color w:val="auto"/>
+        </w:rPr>
+      </w:pPr>
+      <w:r>
+        <w:rPr>
+          <w:i w:val="0"/>
+          <w:iCs w:val="0"/>
+          <w:color w:val="auto"/>
+        </w:rPr>
+        <w:t xml:space="preserve">Figura </w:t>
+      </w:r>
+      <w:r>
+        <w:rPr>
+          <w:i w:val="0"/>
+          <w:iCs w:val="0"/>
+          <w:color w:val="auto"/>
+        </w:rPr>
+        <w:fldChar w:fldCharType="begin"/>
+      </w:r>
+      <w:r>
+        <w:rPr>
+          <w:i w:val="0"/>
+          <w:iCs w:val="0"/>
+          <w:color w:val="auto"/>
+        </w:rPr>
+        <w:instrText xml:space="preserve"> SEQ Figura \* ARABIC </w:instrText>
+      </w:r>
+      <w:r>
+        <w:rPr>
+          <w:i w:val="0"/>
+          <w:iCs w:val="0"/>
+          <w:color w:val="auto"/>
+        </w:rPr>
+        <w:fldChar w:fldCharType="separate"/>
+      </w:r>
+      <w:r>
+        <w:rPr>
+          <w:i w:val="0"/>
+          <w:iCs w:val="0"/>
+          <w:noProof/>
+          <w:color w:val="auto"/>
+        </w:rPr>
         <w:t>6</w:t>
       </w:r>
       <w:r>
@@ -1744,6 +1757,7 @@
       <w:r>
         <w:rPr>
           <w:rFonts w:ascii="Times New Roman" w:hAnsi="Times New Roman" w:cs="Times New Roman"/>
+          <w:noProof/>
         </w:rPr>
         <w:drawing>
           <wp:inline distT="0" distB="0" distL="0" distR="0" wp14:anchorId="35F6AA7A" wp14:editId="1B71E9EB">
@@ -1761,7 +1775,7 @@
                     <pic:cNvPicPr/>
                   </pic:nvPicPr>
                   <pic:blipFill>
-                    <a:blip r:embed="rId13"/>
+                    <a:blip r:embed="rId14"/>
                     <a:stretch>
                       <a:fillRect/>
                     </a:stretch>
@@ -1865,15 +1879,7 @@
           <w:b/>
           <w:bCs/>
         </w:rPr>
-        <w:t>5</w:t>
-      </w:r>
-      <w:r>
-        <w:rPr>
-          <w:rFonts w:ascii="Times New Roman" w:hAnsi="Times New Roman" w:cs="Times New Roman"/>
-          <w:b/>
-          <w:bCs/>
-        </w:rPr>
-        <w:t xml:space="preserve">.1 </w:t>
+        <w:t xml:space="preserve">5.1 </w:t>
       </w:r>
       <w:r>
         <w:rPr>
@@ -1925,11 +1931,6 @@
           <w:rFonts w:ascii="Times New Roman" w:hAnsi="Times New Roman" w:cs="Times New Roman"/>
         </w:rPr>
         <w:tab/>
-      </w:r>
-      <w:r>
-        <w:rPr>
-          <w:rFonts w:ascii="Times New Roman" w:hAnsi="Times New Roman" w:cs="Times New Roman"/>
-        </w:rPr>
         <w:t xml:space="preserve">Com o objetivo de testar a rejeição de token JWT, utilizamos um token JWT inválido para tentar acesso o método GET da API. </w:t>
       </w:r>
       <w:r>
@@ -1983,6 +1984,7 @@
       <w:r>
         <w:rPr>
           <w:rFonts w:ascii="Times New Roman" w:hAnsi="Times New Roman" w:cs="Times New Roman"/>
+          <w:noProof/>
         </w:rPr>
         <w:lastRenderedPageBreak/>
         <w:drawing>
@@ -1998,139 +2000,6 @@
                 <pic:pic xmlns:pic="http://schemas.openxmlformats.org/drawingml/2006/picture">
                   <pic:nvPicPr>
                     <pic:cNvPr id="485801483" name=""/>
-                    <pic:cNvPicPr/>
-                  </pic:nvPicPr>
-                  <pic:blipFill>
-                    <a:blip r:embed="rId14"/>
-                    <a:stretch>
-                      <a:fillRect/>
-                    </a:stretch>
-                  </pic:blipFill>
-                  <pic:spPr>
-                    <a:xfrm>
-                      <a:off x="0" y="0"/>
-                      <a:ext cx="3456650" cy="2160000"/>
-                    </a:xfrm>
-                    <a:prstGeom prst="rect">
-                      <a:avLst/>
-                    </a:prstGeom>
-                  </pic:spPr>
-                </pic:pic>
-              </a:graphicData>
-            </a:graphic>
-          </wp:inline>
-        </w:drawing>
-      </w:r>
-    </w:p>
-    <w:p>
-      <w:pPr>
-        <w:pStyle w:val="Legenda"/>
-        <w:jc w:val="center"/>
-        <w:rPr>
-          <w:rFonts w:ascii="Times New Roman" w:hAnsi="Times New Roman" w:cs="Times New Roman"/>
-          <w:i w:val="0"/>
-          <w:iCs w:val="0"/>
-          <w:color w:val="auto"/>
-        </w:rPr>
-      </w:pPr>
-      <w:r>
-        <w:rPr>
-          <w:i w:val="0"/>
-          <w:iCs w:val="0"/>
-          <w:color w:val="auto"/>
-        </w:rPr>
-        <w:t xml:space="preserve">Figura </w:t>
-      </w:r>
-      <w:r>
-        <w:rPr>
-          <w:i w:val="0"/>
-          <w:iCs w:val="0"/>
-          <w:color w:val="auto"/>
-        </w:rPr>
-        <w:fldChar w:fldCharType="begin"/>
-      </w:r>
-      <w:r>
-        <w:rPr>
-          <w:i w:val="0"/>
-          <w:iCs w:val="0"/>
-          <w:color w:val="auto"/>
-        </w:rPr>
-        <w:instrText xml:space="preserve"> SEQ Figura \* ARABIC </w:instrText>
-      </w:r>
-      <w:r>
-        <w:rPr>
-          <w:i w:val="0"/>
-          <w:iCs w:val="0"/>
-          <w:color w:val="auto"/>
-        </w:rPr>
-        <w:fldChar w:fldCharType="separate"/>
-      </w:r>
-      <w:r>
-        <w:rPr>
-          <w:i w:val="0"/>
-          <w:iCs w:val="0"/>
-          <w:noProof/>
-          <w:color w:val="auto"/>
-        </w:rPr>
-        <w:t>8</w:t>
-      </w:r>
-      <w:r>
-        <w:rPr>
-          <w:i w:val="0"/>
-          <w:iCs w:val="0"/>
-          <w:color w:val="auto"/>
-        </w:rPr>
-        <w:fldChar w:fldCharType="end"/>
-      </w:r>
-      <w:r>
-        <w:rPr>
-          <w:i w:val="0"/>
-          <w:iCs w:val="0"/>
-          <w:color w:val="auto"/>
-        </w:rPr>
-        <w:t xml:space="preserve"> - Token inválido no </w:t>
-      </w:r>
-      <w:proofErr w:type="spellStart"/>
-      <w:r>
-        <w:rPr>
-          <w:i w:val="0"/>
-          <w:iCs w:val="0"/>
-          <w:color w:val="auto"/>
-        </w:rPr>
-        <w:t>Wireshark</w:t>
-      </w:r>
-      <w:proofErr w:type="spellEnd"/>
-      <w:r>
-        <w:rPr>
-          <w:i w:val="0"/>
-          <w:iCs w:val="0"/>
-          <w:color w:val="auto"/>
-        </w:rPr>
-        <w:t xml:space="preserve"> no teste do RSA</w:t>
-      </w:r>
-    </w:p>
-    <w:p>
-      <w:pPr>
-        <w:keepNext/>
-        <w:jc w:val="center"/>
-      </w:pPr>
-      <w:r>
-        <w:rPr>
-          <w:rFonts w:ascii="Times New Roman" w:hAnsi="Times New Roman" w:cs="Times New Roman"/>
-        </w:rPr>
-        <w:drawing>
-          <wp:inline distT="0" distB="0" distL="0" distR="0" wp14:anchorId="77DA0C92" wp14:editId="25F08CE7">
-            <wp:extent cx="3456650" cy="2160000"/>
-            <wp:effectExtent l="0" t="0" r="0" b="0"/>
-            <wp:docPr id="879110818" name="Imagem 1" descr="Texto&#10;&#10;O conteúdo gerado por IA pode estar incorreto."/>
-            <wp:cNvGraphicFramePr>
-              <a:graphicFrameLocks xmlns:a="http://schemas.openxmlformats.org/drawingml/2006/main" noChangeAspect="1"/>
-            </wp:cNvGraphicFramePr>
-            <a:graphic xmlns:a="http://schemas.openxmlformats.org/drawingml/2006/main">
-              <a:graphicData uri="http://schemas.openxmlformats.org/drawingml/2006/picture">
-                <pic:pic xmlns:pic="http://schemas.openxmlformats.org/drawingml/2006/picture">
-                  <pic:nvPicPr>
-                    <pic:cNvPr id="879110818" name="Imagem 1" descr="Texto&#10;&#10;O conteúdo gerado por IA pode estar incorreto."/>
                     <pic:cNvPicPr/>
                   </pic:nvPicPr>
                   <pic:blipFill>
@@ -2205,6 +2074,140 @@
           <w:noProof/>
           <w:color w:val="auto"/>
         </w:rPr>
+        <w:t>8</w:t>
+      </w:r>
+      <w:r>
+        <w:rPr>
+          <w:i w:val="0"/>
+          <w:iCs w:val="0"/>
+          <w:color w:val="auto"/>
+        </w:rPr>
+        <w:fldChar w:fldCharType="end"/>
+      </w:r>
+      <w:r>
+        <w:rPr>
+          <w:i w:val="0"/>
+          <w:iCs w:val="0"/>
+          <w:color w:val="auto"/>
+        </w:rPr>
+        <w:t xml:space="preserve"> - Token inválido no </w:t>
+      </w:r>
+      <w:proofErr w:type="spellStart"/>
+      <w:r>
+        <w:rPr>
+          <w:i w:val="0"/>
+          <w:iCs w:val="0"/>
+          <w:color w:val="auto"/>
+        </w:rPr>
+        <w:t>Wireshark</w:t>
+      </w:r>
+      <w:proofErr w:type="spellEnd"/>
+      <w:r>
+        <w:rPr>
+          <w:i w:val="0"/>
+          <w:iCs w:val="0"/>
+          <w:color w:val="auto"/>
+        </w:rPr>
+        <w:t xml:space="preserve"> no teste do RSA</w:t>
+      </w:r>
+    </w:p>
+    <w:p>
+      <w:pPr>
+        <w:keepNext/>
+        <w:jc w:val="center"/>
+      </w:pPr>
+      <w:r>
+        <w:rPr>
+          <w:rFonts w:ascii="Times New Roman" w:hAnsi="Times New Roman" w:cs="Times New Roman"/>
+          <w:noProof/>
+        </w:rPr>
+        <w:drawing>
+          <wp:inline distT="0" distB="0" distL="0" distR="0" wp14:anchorId="77DA0C92" wp14:editId="25F08CE7">
+            <wp:extent cx="3456650" cy="2160000"/>
+            <wp:effectExtent l="0" t="0" r="0" b="0"/>
+            <wp:docPr id="879110818" name="Imagem 1" descr="Texto&#10;&#10;O conteúdo gerado por IA pode estar incorreto."/>
+            <wp:cNvGraphicFramePr>
+              <a:graphicFrameLocks xmlns:a="http://schemas.openxmlformats.org/drawingml/2006/main" noChangeAspect="1"/>
+            </wp:cNvGraphicFramePr>
+            <a:graphic xmlns:a="http://schemas.openxmlformats.org/drawingml/2006/main">
+              <a:graphicData uri="http://schemas.openxmlformats.org/drawingml/2006/picture">
+                <pic:pic xmlns:pic="http://schemas.openxmlformats.org/drawingml/2006/picture">
+                  <pic:nvPicPr>
+                    <pic:cNvPr id="879110818" name="Imagem 1" descr="Texto&#10;&#10;O conteúdo gerado por IA pode estar incorreto."/>
+                    <pic:cNvPicPr/>
+                  </pic:nvPicPr>
+                  <pic:blipFill>
+                    <a:blip r:embed="rId16"/>
+                    <a:stretch>
+                      <a:fillRect/>
+                    </a:stretch>
+                  </pic:blipFill>
+                  <pic:spPr>
+                    <a:xfrm>
+                      <a:off x="0" y="0"/>
+                      <a:ext cx="3456650" cy="2160000"/>
+                    </a:xfrm>
+                    <a:prstGeom prst="rect">
+                      <a:avLst/>
+                    </a:prstGeom>
+                  </pic:spPr>
+                </pic:pic>
+              </a:graphicData>
+            </a:graphic>
+          </wp:inline>
+        </w:drawing>
+      </w:r>
+    </w:p>
+    <w:p>
+      <w:pPr>
+        <w:pStyle w:val="Legenda"/>
+        <w:jc w:val="center"/>
+        <w:rPr>
+          <w:rFonts w:ascii="Times New Roman" w:hAnsi="Times New Roman" w:cs="Times New Roman"/>
+          <w:i w:val="0"/>
+          <w:iCs w:val="0"/>
+          <w:color w:val="auto"/>
+        </w:rPr>
+      </w:pPr>
+      <w:r>
+        <w:rPr>
+          <w:i w:val="0"/>
+          <w:iCs w:val="0"/>
+          <w:color w:val="auto"/>
+        </w:rPr>
+        <w:t xml:space="preserve">Figura </w:t>
+      </w:r>
+      <w:r>
+        <w:rPr>
+          <w:i w:val="0"/>
+          <w:iCs w:val="0"/>
+          <w:color w:val="auto"/>
+        </w:rPr>
+        <w:fldChar w:fldCharType="begin"/>
+      </w:r>
+      <w:r>
+        <w:rPr>
+          <w:i w:val="0"/>
+          <w:iCs w:val="0"/>
+          <w:color w:val="auto"/>
+        </w:rPr>
+        <w:instrText xml:space="preserve"> SEQ Figura \* ARABIC </w:instrText>
+      </w:r>
+      <w:r>
+        <w:rPr>
+          <w:i w:val="0"/>
+          <w:iCs w:val="0"/>
+          <w:color w:val="auto"/>
+        </w:rPr>
+        <w:fldChar w:fldCharType="separate"/>
+      </w:r>
+      <w:r>
+        <w:rPr>
+          <w:i w:val="0"/>
+          <w:iCs w:val="0"/>
+          <w:noProof/>
+          <w:color w:val="auto"/>
+        </w:rPr>
         <w:t>9</w:t>
       </w:r>
       <w:r>
@@ -2358,7 +2361,7 @@
                     <pic:cNvPicPr/>
                   </pic:nvPicPr>
                   <pic:blipFill>
-                    <a:blip r:embed="rId16"/>
+                    <a:blip r:embed="rId17"/>
                     <a:stretch>
                       <a:fillRect/>
                     </a:stretch>
@@ -2537,7 +2540,7 @@
                     <pic:cNvPicPr/>
                   </pic:nvPicPr>
                   <pic:blipFill>
-                    <a:blip r:embed="rId17"/>
+                    <a:blip r:embed="rId18"/>
                     <a:stretch>
                       <a:fillRect/>
                     </a:stretch>
@@ -2711,13 +2714,7 @@
         <w:rPr>
           <w:rFonts w:ascii="Times New Roman" w:hAnsi="Times New Roman" w:cs="Times New Roman"/>
         </w:rPr>
-        <w:t xml:space="preserve">s arquivos </w:t>
-      </w:r>
-      <w:r>
-        <w:rPr>
-          <w:rFonts w:ascii="Times New Roman" w:hAnsi="Times New Roman" w:cs="Times New Roman"/>
-        </w:rPr>
-        <w:t>“</w:t>
+        <w:t>s arquivos “</w:t>
       </w:r>
       <w:proofErr w:type="spellStart"/>
       <w:r>
@@ -2771,13 +2768,7 @@
         <w:rPr>
           <w:rFonts w:ascii="Times New Roman" w:hAnsi="Times New Roman" w:cs="Times New Roman"/>
         </w:rPr>
-        <w:t>”</w:t>
-      </w:r>
-      <w:r>
-        <w:rPr>
-          <w:rFonts w:ascii="Times New Roman" w:hAnsi="Times New Roman" w:cs="Times New Roman"/>
-        </w:rPr>
-        <w:t xml:space="preserve"> e “</w:t>
+        <w:t>” e “</w:t>
       </w:r>
       <w:proofErr w:type="spellStart"/>
       <w:r>
@@ -2830,6 +2821,7 @@
       <w:r>
         <w:rPr>
           <w:rFonts w:ascii="Times New Roman" w:hAnsi="Times New Roman" w:cs="Times New Roman"/>
+          <w:noProof/>
         </w:rPr>
         <w:drawing>
           <wp:inline distT="0" distB="0" distL="0" distR="0" wp14:anchorId="778FF0D6" wp14:editId="01B6508B">
@@ -2847,7 +2839,7 @@
                     <pic:cNvPicPr/>
                   </pic:nvPicPr>
                   <pic:blipFill>
-                    <a:blip r:embed="rId18"/>
+                    <a:blip r:embed="rId19"/>
                     <a:stretch>
                       <a:fillRect/>
                     </a:stretch>
@@ -2945,6 +2937,7 @@
       <w:r>
         <w:rPr>
           <w:rFonts w:ascii="Times New Roman" w:hAnsi="Times New Roman" w:cs="Times New Roman"/>
+          <w:noProof/>
         </w:rPr>
         <w:drawing>
           <wp:inline distT="0" distB="0" distL="0" distR="0" wp14:anchorId="66E0B8FD" wp14:editId="67783DD0">
@@ -2962,7 +2955,7 @@
                     <pic:cNvPicPr/>
                   </pic:nvPicPr>
                   <pic:blipFill>
-                    <a:blip r:embed="rId19"/>
+                    <a:blip r:embed="rId20"/>
                     <a:stretch>
                       <a:fillRect/>
                     </a:stretch>
@@ -3878,7 +3871,6 @@
   <w:style w:type="character" w:default="1" w:styleId="Fontepargpadro">
     <w:name w:val="Default Paragraph Font"/>
     <w:uiPriority w:val="1"/>
-    <w:semiHidden/>
     <w:unhideWhenUsed/>
   </w:style>
   <w:style w:type="table" w:default="1" w:styleId="Tabelanormal">

</xml_diff>